<commit_message>
chore: add use case realizations
</commit_message>
<xml_diff>
--- a/documents/ТЗ.docx
+++ b/documents/ТЗ.docx
@@ -1,6 +1,6 @@
 
 <file path=word/document.xml><?xml version="1.0" encoding="utf-8"?>
-<w:document xmlns:wpc="http://schemas.microsoft.com/office/word/2010/wordprocessingCanvas" xmlns:mc="http://schemas.openxmlformats.org/markup-compatibility/2006" xmlns:o="urn:schemas-microsoft-com:office:office" xmlns:r="http://schemas.openxmlformats.org/officeDocument/2006/relationships" xmlns:m="http://schemas.openxmlformats.org/officeDocument/2006/math" xmlns:v="urn:schemas-microsoft-com:vml" xmlns:wp14="http://schemas.microsoft.com/office/word/2010/wordprocessingDrawing" xmlns:wp="http://schemas.openxmlformats.org/drawingml/2006/wordprocessingDrawing" xmlns:w10="urn:schemas-microsoft-com:office:word" xmlns:w="http://schemas.openxmlformats.org/wordprocessingml/2006/main" xmlns:w14="http://schemas.microsoft.com/office/word/2010/wordml" xmlns:w15="http://schemas.microsoft.com/office/word/2012/wordml" xmlns:wpg="http://schemas.microsoft.com/office/word/2010/wordprocessingGroup" xmlns:wpi="http://schemas.microsoft.com/office/word/2010/wordprocessingInk" xmlns:wne="http://schemas.microsoft.com/office/word/2006/wordml" xmlns:wps="http://schemas.microsoft.com/office/word/2010/wordprocessingShape" mc:Ignorable="w14 w15 wp14">
+<w:document xmlns:wpc="http://schemas.microsoft.com/office/word/2010/wordprocessingCanvas" xmlns:cx="http://schemas.microsoft.com/office/drawing/2014/chartex" xmlns:cx1="http://schemas.microsoft.com/office/drawing/2015/9/8/chartex" xmlns:cx2="http://schemas.microsoft.com/office/drawing/2015/10/21/chartex" xmlns:cx3="http://schemas.microsoft.com/office/drawing/2016/5/9/chartex" xmlns:cx4="http://schemas.microsoft.com/office/drawing/2016/5/10/chartex" xmlns:cx5="http://schemas.microsoft.com/office/drawing/2016/5/11/chartex" xmlns:cx6="http://schemas.microsoft.com/office/drawing/2016/5/12/chartex" xmlns:cx7="http://schemas.microsoft.com/office/drawing/2016/5/13/chartex" xmlns:cx8="http://schemas.microsoft.com/office/drawing/2016/5/14/chartex" xmlns:mc="http://schemas.openxmlformats.org/markup-compatibility/2006" xmlns:aink="http://schemas.microsoft.com/office/drawing/2016/ink" xmlns:am3d="http://schemas.microsoft.com/office/drawing/2017/model3d" xmlns:o="urn:schemas-microsoft-com:office:office" xmlns:r="http://schemas.openxmlformats.org/officeDocument/2006/relationships" xmlns:m="http://schemas.openxmlformats.org/officeDocument/2006/math" xmlns:v="urn:schemas-microsoft-com:vml" xmlns:wp14="http://schemas.microsoft.com/office/word/2010/wordprocessingDrawing" xmlns:wp="http://schemas.openxmlformats.org/drawingml/2006/wordprocessingDrawing" xmlns:w10="urn:schemas-microsoft-com:office:word" xmlns:w="http://schemas.openxmlformats.org/wordprocessingml/2006/main" xmlns:w14="http://schemas.microsoft.com/office/word/2010/wordml" xmlns:w15="http://schemas.microsoft.com/office/word/2012/wordml" xmlns:w16cid="http://schemas.microsoft.com/office/word/2016/wordml/cid" xmlns:w16se="http://schemas.microsoft.com/office/word/2015/wordml/symex" xmlns:wpg="http://schemas.microsoft.com/office/word/2010/wordprocessingGroup" xmlns:wpi="http://schemas.microsoft.com/office/word/2010/wordprocessingInk" xmlns:wne="http://schemas.microsoft.com/office/word/2006/wordml" xmlns:wps="http://schemas.microsoft.com/office/word/2010/wordprocessingShape" mc:Ignorable="w14 w15 w16se w16cid wp14">
   <w:body>
     <w:p>
       <w:pPr>
@@ -897,6 +897,7 @@
           <w:b/>
           <w:sz w:val="24"/>
           <w:szCs w:val="24"/>
+          <w:lang w:val="en-US"/>
         </w:rPr>
       </w:pPr>
       <w:r>
@@ -969,6 +970,7 @@
           <w:b/>
           <w:sz w:val="24"/>
           <w:szCs w:val="24"/>
+          <w:lang w:val="en-US"/>
         </w:rPr>
         <w:t>)</w:t>
       </w:r>
@@ -980,6 +982,7 @@
           <w:i/>
           <w:sz w:val="24"/>
           <w:szCs w:val="24"/>
+          <w:lang w:val="en-US"/>
         </w:rPr>
       </w:pPr>
       <w:r>
@@ -997,6 +1000,7 @@
           <w:i/>
           <w:sz w:val="24"/>
           <w:szCs w:val="24"/>
+          <w:lang w:val="en-US"/>
         </w:rPr>
         <w:t xml:space="preserve"> </w:t>
       </w:r>
@@ -1015,6 +1019,7 @@
           <w:i/>
           <w:sz w:val="24"/>
           <w:szCs w:val="24"/>
+          <w:lang w:val="en-US"/>
         </w:rPr>
         <w:t xml:space="preserve"> </w:t>
       </w:r>
@@ -1033,6 +1038,7 @@
           <w:i/>
           <w:sz w:val="24"/>
           <w:szCs w:val="24"/>
+          <w:lang w:val="en-US"/>
         </w:rPr>
         <w:t>-</w:t>
       </w:r>
@@ -1051,6 +1057,7 @@
           <w:i/>
           <w:sz w:val="24"/>
           <w:szCs w:val="24"/>
+          <w:lang w:val="en-US"/>
         </w:rPr>
         <w:t xml:space="preserve"> </w:t>
       </w:r>
@@ -1069,6 +1076,7 @@
           <w:i/>
           <w:sz w:val="24"/>
           <w:szCs w:val="24"/>
+          <w:lang w:val="en-US"/>
         </w:rPr>
         <w:t xml:space="preserve"> </w:t>
       </w:r>
@@ -1087,6 +1095,7 @@
           <w:i/>
           <w:sz w:val="24"/>
           <w:szCs w:val="24"/>
+          <w:lang w:val="en-US"/>
         </w:rPr>
         <w:t>-</w:t>
       </w:r>
@@ -1105,6 +1114,7 @@
           <w:i/>
           <w:sz w:val="24"/>
           <w:szCs w:val="24"/>
+          <w:lang w:val="en-US"/>
         </w:rPr>
         <w:t>:</w:t>
       </w:r>
@@ -2315,7 +2325,25 @@
           <w:sz w:val="24"/>
           <w:szCs w:val="24"/>
         </w:rPr>
-        <w:t>анализа: Все (значение по умолчанию), Минимальная цена у других, Минимальная цена здесь;</w:t>
+        <w:t>анализа</w:t>
+      </w:r>
+      <w:proofErr w:type="gramStart"/>
+      <w:r>
+        <w:rPr>
+          <w:rFonts w:ascii="Arial" w:hAnsi="Arial" w:cs="Arial"/>
+          <w:sz w:val="24"/>
+          <w:szCs w:val="24"/>
+        </w:rPr>
+        <w:t>: Все</w:t>
+      </w:r>
+      <w:proofErr w:type="gramEnd"/>
+      <w:r>
+        <w:rPr>
+          <w:rFonts w:ascii="Arial" w:hAnsi="Arial" w:cs="Arial"/>
+          <w:sz w:val="24"/>
+          <w:szCs w:val="24"/>
+        </w:rPr>
+        <w:t xml:space="preserve"> (значение по умолчанию), Минимальная цена у других, Минимальная цена здесь;</w:t>
       </w:r>
     </w:p>
     <w:p>
@@ -2817,7 +2845,25 @@
           <w:sz w:val="24"/>
           <w:szCs w:val="24"/>
         </w:rPr>
-        <w:t xml:space="preserve"> и у поставщиков которых поле </w:t>
+        <w:t xml:space="preserve"> и </w:t>
+      </w:r>
+      <w:proofErr w:type="gramStart"/>
+      <w:r>
+        <w:rPr>
+          <w:rFonts w:ascii="Arial" w:hAnsi="Arial" w:cs="Arial"/>
+          <w:sz w:val="24"/>
+          <w:szCs w:val="24"/>
+        </w:rPr>
+        <w:t>у поставщиков</w:t>
+      </w:r>
+      <w:proofErr w:type="gramEnd"/>
+      <w:r>
+        <w:rPr>
+          <w:rFonts w:ascii="Arial" w:hAnsi="Arial" w:cs="Arial"/>
+          <w:sz w:val="24"/>
+          <w:szCs w:val="24"/>
+        </w:rPr>
+        <w:t xml:space="preserve"> которых поле </w:t>
       </w:r>
       <w:r>
         <w:rPr>
@@ -2869,7 +2915,25 @@
           <w:sz w:val="24"/>
           <w:szCs w:val="24"/>
         </w:rPr>
-        <w:t xml:space="preserve">Наименование в этой таблице это наименования из таблицы </w:t>
+        <w:t xml:space="preserve">Наименование </w:t>
+      </w:r>
+      <w:proofErr w:type="gramStart"/>
+      <w:r>
+        <w:rPr>
+          <w:rFonts w:ascii="Arial" w:hAnsi="Arial" w:cs="Arial"/>
+          <w:sz w:val="24"/>
+          <w:szCs w:val="24"/>
+        </w:rPr>
+        <w:t>в этой таблице это</w:t>
+      </w:r>
+      <w:proofErr w:type="gramEnd"/>
+      <w:r>
+        <w:rPr>
+          <w:rFonts w:ascii="Arial" w:hAnsi="Arial" w:cs="Arial"/>
+          <w:sz w:val="24"/>
+          <w:szCs w:val="24"/>
+        </w:rPr>
+        <w:t xml:space="preserve"> наименования из таблицы </w:t>
       </w:r>
       <w:r>
         <w:rPr>
@@ -3044,6 +3108,122 @@
           <w:sz w:val="24"/>
           <w:szCs w:val="24"/>
         </w:rPr>
+        <w:t xml:space="preserve">Для </w:t>
+      </w:r>
+      <w:proofErr w:type="gramStart"/>
+      <w:r>
+        <w:rPr>
+          <w:rFonts w:ascii="Arial" w:hAnsi="Arial" w:cs="Arial"/>
+          <w:i/>
+          <w:sz w:val="24"/>
+          <w:szCs w:val="24"/>
+        </w:rPr>
+        <w:t>критерия</w:t>
+      </w:r>
+      <w:proofErr w:type="gramEnd"/>
+      <w:r>
+        <w:rPr>
+          <w:rFonts w:ascii="Arial" w:hAnsi="Arial" w:cs="Arial"/>
+          <w:i/>
+          <w:sz w:val="24"/>
+          <w:szCs w:val="24"/>
+        </w:rPr>
+        <w:t xml:space="preserve"> </w:t>
+      </w:r>
+      <w:r>
+        <w:rPr>
+          <w:rFonts w:ascii="Arial" w:hAnsi="Arial" w:cs="Arial"/>
+          <w:b/>
+          <w:i/>
+          <w:sz w:val="24"/>
+          <w:szCs w:val="24"/>
+        </w:rPr>
+        <w:t>Все</w:t>
+      </w:r>
+    </w:p>
+    <w:p>
+      <w:pPr>
+        <w:rPr>
+          <w:rFonts w:ascii="Arial" w:hAnsi="Arial" w:cs="Arial"/>
+          <w:sz w:val="24"/>
+          <w:szCs w:val="24"/>
+        </w:rPr>
+      </w:pPr>
+      <w:r>
+        <w:rPr>
+          <w:rFonts w:ascii="Arial" w:hAnsi="Arial" w:cs="Arial"/>
+          <w:sz w:val="24"/>
+          <w:szCs w:val="24"/>
+        </w:rPr>
+        <w:t>В поле Минимальная цена выводится соответственно минимальная цена из других прайс-листов, а в поле Разница соответственно разница с базовой ценой (с указанием знака +-). Если минимальная цена из других прайс-листов меньше базовой цены, подсветить ее зеленым цветом, а базовую красным.</w:t>
+      </w:r>
+    </w:p>
+    <w:p>
+      <w:pPr>
+        <w:rPr>
+          <w:rFonts w:ascii="Arial" w:hAnsi="Arial" w:cs="Arial"/>
+          <w:sz w:val="24"/>
+          <w:szCs w:val="24"/>
+        </w:rPr>
+      </w:pPr>
+      <w:r>
+        <w:rPr>
+          <w:rFonts w:ascii="Arial" w:hAnsi="Arial" w:cs="Arial"/>
+          <w:sz w:val="24"/>
+          <w:szCs w:val="24"/>
+        </w:rPr>
+        <w:t xml:space="preserve">Остальные поля заполняются </w:t>
+      </w:r>
+      <w:r>
+        <w:rPr>
+          <w:rFonts w:ascii="Arial" w:hAnsi="Arial" w:cs="Arial"/>
+          <w:sz w:val="24"/>
+          <w:szCs w:val="24"/>
+        </w:rPr>
+        <w:t xml:space="preserve">исходя из </w:t>
+      </w:r>
+      <w:r>
+        <w:rPr>
+          <w:rFonts w:ascii="Arial" w:hAnsi="Arial" w:cs="Arial"/>
+          <w:sz w:val="24"/>
+          <w:szCs w:val="24"/>
+        </w:rPr>
+        <w:t>записей прайс-листов.</w:t>
+      </w:r>
+    </w:p>
+    <w:p>
+      <w:pPr>
+        <w:rPr>
+          <w:rFonts w:ascii="Arial" w:hAnsi="Arial" w:cs="Arial"/>
+          <w:sz w:val="24"/>
+          <w:szCs w:val="24"/>
+        </w:rPr>
+      </w:pPr>
+    </w:p>
+    <w:p>
+      <w:pPr>
+        <w:rPr>
+          <w:rFonts w:ascii="Arial" w:hAnsi="Arial" w:cs="Arial"/>
+          <w:i/>
+          <w:sz w:val="24"/>
+          <w:szCs w:val="24"/>
+        </w:rPr>
+      </w:pPr>
+      <w:r>
+        <w:rPr>
+          <w:rFonts w:ascii="Arial" w:hAnsi="Arial" w:cs="Arial"/>
+          <w:sz w:val="24"/>
+          <w:szCs w:val="24"/>
+        </w:rPr>
+        <w:t xml:space="preserve">П.4.2 </w:t>
+      </w:r>
+      <w:r>
+        <w:rPr>
+          <w:rFonts w:ascii="Arial" w:hAnsi="Arial" w:cs="Arial"/>
+          <w:i/>
+          <w:sz w:val="24"/>
+          <w:szCs w:val="24"/>
+        </w:rPr>
         <w:t xml:space="preserve">Для критерия </w:t>
       </w:r>
       <w:r>
@@ -3054,75 +3234,84 @@
           <w:sz w:val="24"/>
           <w:szCs w:val="24"/>
         </w:rPr>
-        <w:t>Все</w:t>
-      </w:r>
-    </w:p>
-    <w:p>
-      <w:pPr>
-        <w:rPr>
-          <w:rFonts w:ascii="Arial" w:hAnsi="Arial" w:cs="Arial"/>
-          <w:sz w:val="24"/>
-          <w:szCs w:val="24"/>
-        </w:rPr>
-      </w:pPr>
-      <w:r>
-        <w:rPr>
-          <w:rFonts w:ascii="Arial" w:hAnsi="Arial" w:cs="Arial"/>
-          <w:sz w:val="24"/>
-          <w:szCs w:val="24"/>
-        </w:rPr>
-        <w:t>В поле Минимальная цена выводится соответственно минимальная цена из других прайс-листов, а в поле Разница соответственно разница с базовой ценой (с указанием знака +-). Если минимальная цена из других прайс-листов меньше базовой цены, подсветить ее зеленым цветом, а базовую красным.</w:t>
-      </w:r>
-    </w:p>
-    <w:p>
-      <w:pPr>
-        <w:rPr>
-          <w:rFonts w:ascii="Arial" w:hAnsi="Arial" w:cs="Arial"/>
-          <w:sz w:val="24"/>
-          <w:szCs w:val="24"/>
-        </w:rPr>
-      </w:pPr>
-      <w:r>
-        <w:rPr>
-          <w:rFonts w:ascii="Arial" w:hAnsi="Arial" w:cs="Arial"/>
-          <w:sz w:val="24"/>
-          <w:szCs w:val="24"/>
-        </w:rPr>
-        <w:t xml:space="preserve">Остальные поля заполняются </w:t>
-      </w:r>
-      <w:r>
-        <w:rPr>
-          <w:rFonts w:ascii="Arial" w:hAnsi="Arial" w:cs="Arial"/>
-          <w:sz w:val="24"/>
-          <w:szCs w:val="24"/>
-        </w:rPr>
-        <w:t xml:space="preserve">исходя из </w:t>
-      </w:r>
-      <w:r>
-        <w:rPr>
-          <w:rFonts w:ascii="Arial" w:hAnsi="Arial" w:cs="Arial"/>
-          <w:sz w:val="24"/>
-          <w:szCs w:val="24"/>
-        </w:rPr>
-        <w:t>записей прайс-листов.</w:t>
-      </w:r>
-    </w:p>
-    <w:p>
-      <w:pPr>
-        <w:rPr>
-          <w:rFonts w:ascii="Arial" w:hAnsi="Arial" w:cs="Arial"/>
-          <w:i/>
-          <w:sz w:val="24"/>
-          <w:szCs w:val="24"/>
-        </w:rPr>
-      </w:pPr>
-      <w:r>
-        <w:rPr>
-          <w:rFonts w:ascii="Arial" w:hAnsi="Arial" w:cs="Arial"/>
-          <w:sz w:val="24"/>
-          <w:szCs w:val="24"/>
-        </w:rPr>
-        <w:t xml:space="preserve">П.4.2 </w:t>
+        <w:t>Минимальная цена у других</w:t>
+      </w:r>
+    </w:p>
+    <w:p>
+      <w:pPr>
+        <w:rPr>
+          <w:rFonts w:ascii="Arial" w:hAnsi="Arial" w:cs="Arial"/>
+          <w:sz w:val="24"/>
+          <w:szCs w:val="24"/>
+        </w:rPr>
+      </w:pPr>
+      <w:r>
+        <w:rPr>
+          <w:rFonts w:ascii="Arial" w:hAnsi="Arial" w:cs="Arial"/>
+          <w:sz w:val="24"/>
+          <w:szCs w:val="24"/>
+        </w:rPr>
+        <w:t xml:space="preserve">В поле Минимальная цена выводится соответственно минимальная цена из других прайс-листов, </w:t>
+      </w:r>
+      <w:r>
+        <w:rPr>
+          <w:rFonts w:ascii="Arial" w:hAnsi="Arial" w:cs="Arial"/>
+          <w:b/>
+          <w:sz w:val="24"/>
+          <w:szCs w:val="24"/>
+        </w:rPr>
+        <w:t>которая меньше базовой</w:t>
+      </w:r>
+      <w:r>
+        <w:rPr>
+          <w:rFonts w:ascii="Arial" w:hAnsi="Arial" w:cs="Arial"/>
+          <w:sz w:val="24"/>
+          <w:szCs w:val="24"/>
+        </w:rPr>
+        <w:t>.</w:t>
+      </w:r>
+      <w:r>
+        <w:rPr>
+          <w:rFonts w:ascii="Arial" w:hAnsi="Arial" w:cs="Arial"/>
+          <w:sz w:val="24"/>
+          <w:szCs w:val="24"/>
+        </w:rPr>
+        <w:t xml:space="preserve"> Если минимальная цена, которая меньше базовой, не найдена, поле оставлять пустым. </w:t>
+      </w:r>
+      <w:r>
+        <w:rPr>
+          <w:rFonts w:ascii="Arial" w:hAnsi="Arial" w:cs="Arial"/>
+          <w:sz w:val="24"/>
+          <w:szCs w:val="24"/>
+        </w:rPr>
+        <w:t>В поле Разница соответственно разница с базовой ценой (с указанием знака +-). Если минимальная цена из других прайс-листов меньше базовой цены, подсветить ее зеленым цветом, а базовую красным.</w:t>
+      </w:r>
+    </w:p>
+    <w:p>
+      <w:pPr>
+        <w:rPr>
+          <w:rFonts w:ascii="Arial" w:hAnsi="Arial" w:cs="Arial"/>
+          <w:sz w:val="24"/>
+          <w:szCs w:val="24"/>
+        </w:rPr>
+      </w:pPr>
+    </w:p>
+    <w:p>
+      <w:pPr>
+        <w:rPr>
+          <w:rFonts w:ascii="Arial" w:hAnsi="Arial" w:cs="Arial"/>
+          <w:i/>
+          <w:sz w:val="24"/>
+          <w:szCs w:val="24"/>
+        </w:rPr>
+      </w:pPr>
+      <w:r>
+        <w:rPr>
+          <w:rFonts w:ascii="Arial" w:hAnsi="Arial" w:cs="Arial"/>
+          <w:sz w:val="24"/>
+          <w:szCs w:val="24"/>
+        </w:rPr>
+        <w:t xml:space="preserve">П.4.3 </w:t>
       </w:r>
       <w:r>
         <w:rPr>
@@ -3141,93 +3330,6 @@
           <w:sz w:val="24"/>
           <w:szCs w:val="24"/>
         </w:rPr>
-        <w:t>Минимальная цена у других</w:t>
-      </w:r>
-    </w:p>
-    <w:p>
-      <w:pPr>
-        <w:rPr>
-          <w:rFonts w:ascii="Arial" w:hAnsi="Arial" w:cs="Arial"/>
-          <w:sz w:val="24"/>
-          <w:szCs w:val="24"/>
-        </w:rPr>
-      </w:pPr>
-      <w:r>
-        <w:rPr>
-          <w:rFonts w:ascii="Arial" w:hAnsi="Arial" w:cs="Arial"/>
-          <w:sz w:val="24"/>
-          <w:szCs w:val="24"/>
-        </w:rPr>
-        <w:t xml:space="preserve">В поле Минимальная цена выводится соответственно минимальная цена из других прайс-листов, </w:t>
-      </w:r>
-      <w:r>
-        <w:rPr>
-          <w:rFonts w:ascii="Arial" w:hAnsi="Arial" w:cs="Arial"/>
-          <w:b/>
-          <w:sz w:val="24"/>
-          <w:szCs w:val="24"/>
-        </w:rPr>
-        <w:t>которая меньше базовой</w:t>
-      </w:r>
-      <w:r>
-        <w:rPr>
-          <w:rFonts w:ascii="Arial" w:hAnsi="Arial" w:cs="Arial"/>
-          <w:sz w:val="24"/>
-          <w:szCs w:val="24"/>
-        </w:rPr>
-        <w:t>.</w:t>
-      </w:r>
-      <w:r>
-        <w:rPr>
-          <w:rFonts w:ascii="Arial" w:hAnsi="Arial" w:cs="Arial"/>
-          <w:sz w:val="24"/>
-          <w:szCs w:val="24"/>
-        </w:rPr>
-        <w:t xml:space="preserve"> Если минимальная цена, которая меньше базовой, не найдена, поле оставлять пустым. </w:t>
-      </w:r>
-      <w:r>
-        <w:rPr>
-          <w:rFonts w:ascii="Arial" w:hAnsi="Arial" w:cs="Arial"/>
-          <w:sz w:val="24"/>
-          <w:szCs w:val="24"/>
-        </w:rPr>
-        <w:t>В поле Разница соответственно разница с базовой ценой (с указанием знака +-). Если минимальная цена из других прайс-листов меньше базовой цены, подсветить ее зеленым цветом, а базовую красным.</w:t>
-      </w:r>
-    </w:p>
-    <w:p>
-      <w:pPr>
-        <w:rPr>
-          <w:rFonts w:ascii="Arial" w:hAnsi="Arial" w:cs="Arial"/>
-          <w:i/>
-          <w:sz w:val="24"/>
-          <w:szCs w:val="24"/>
-        </w:rPr>
-      </w:pPr>
-      <w:r>
-        <w:rPr>
-          <w:rFonts w:ascii="Arial" w:hAnsi="Arial" w:cs="Arial"/>
-          <w:sz w:val="24"/>
-          <w:szCs w:val="24"/>
-        </w:rPr>
-        <w:t xml:space="preserve">П.4.3 </w:t>
-      </w:r>
-      <w:r>
-        <w:rPr>
-          <w:rFonts w:ascii="Arial" w:hAnsi="Arial" w:cs="Arial"/>
-          <w:i/>
-          <w:sz w:val="24"/>
-          <w:szCs w:val="24"/>
-        </w:rPr>
-        <w:t xml:space="preserve">Для критерия </w:t>
-      </w:r>
-      <w:r>
-        <w:rPr>
-          <w:rFonts w:ascii="Arial" w:hAnsi="Arial" w:cs="Arial"/>
-          <w:b/>
-          <w:i/>
-          <w:sz w:val="24"/>
-          <w:szCs w:val="24"/>
-        </w:rPr>
         <w:t>Минимальная цена здесь</w:t>
       </w:r>
     </w:p>
@@ -3313,99 +3415,154 @@
           <w:sz w:val="24"/>
           <w:szCs w:val="24"/>
         </w:rPr>
-        <w:t xml:space="preserve">Примечание: </w:t>
-      </w:r>
-      <w:r>
-        <w:rPr>
-          <w:rFonts w:ascii="Arial" w:hAnsi="Arial" w:cs="Arial"/>
-          <w:i/>
-          <w:sz w:val="24"/>
-          <w:szCs w:val="24"/>
-        </w:rPr>
-        <w:t>Если минимальная цена принадлежит нескольким прайс-листам, то в поля Прайс-Лист и Поставщик выводим информацию о любом из этих прайс-листов, а перечень других прайс-листов выводится в поле Примечание.</w:t>
-      </w:r>
-    </w:p>
-    <w:p>
-      <w:pPr>
-        <w:rPr>
-          <w:rFonts w:ascii="Arial" w:hAnsi="Arial" w:cs="Arial"/>
-          <w:sz w:val="24"/>
-          <w:szCs w:val="24"/>
-        </w:rPr>
-      </w:pPr>
-      <w:r>
-        <w:rPr>
-          <w:rFonts w:ascii="Arial" w:hAnsi="Arial" w:cs="Arial"/>
-          <w:sz w:val="24"/>
-          <w:szCs w:val="24"/>
-        </w:rPr>
-        <w:t>П. 5 При выделении товарной позиции в Таблице 1 заполняется Таблица 2.</w:t>
-      </w:r>
-    </w:p>
-    <w:p>
-      <w:pPr>
-        <w:rPr>
-          <w:rFonts w:ascii="Arial" w:hAnsi="Arial" w:cs="Arial"/>
-          <w:b/>
-          <w:sz w:val="24"/>
-          <w:szCs w:val="24"/>
-        </w:rPr>
-      </w:pPr>
-      <w:r>
-        <w:rPr>
-          <w:rFonts w:ascii="Arial" w:hAnsi="Arial" w:cs="Arial"/>
-          <w:sz w:val="24"/>
-          <w:szCs w:val="24"/>
-        </w:rPr>
-        <w:t>В таблицу 2 выводятся все записи прайс-листов, связанные с выделенным товаром. Сортировка по возрастанию цены. Первой строкой всегда выводится запись из базового прайс-листа</w:t>
-      </w:r>
-      <w:r>
-        <w:rPr>
-          <w:rFonts w:ascii="Arial" w:hAnsi="Arial" w:cs="Arial"/>
-          <w:sz w:val="24"/>
-          <w:szCs w:val="24"/>
-        </w:rPr>
-        <w:t xml:space="preserve"> (</w:t>
-      </w:r>
-      <w:r>
-        <w:rPr>
-          <w:rFonts w:ascii="Arial" w:hAnsi="Arial" w:cs="Arial"/>
-          <w:sz w:val="24"/>
-          <w:szCs w:val="24"/>
-        </w:rPr>
-        <w:t>выделить цветом</w:t>
-      </w:r>
-      <w:r>
-        <w:rPr>
-          <w:rFonts w:ascii="Arial" w:hAnsi="Arial" w:cs="Arial"/>
-          <w:sz w:val="24"/>
-          <w:szCs w:val="24"/>
-        </w:rPr>
-        <w:t>)</w:t>
-      </w:r>
-      <w:r>
-        <w:rPr>
-          <w:rFonts w:ascii="Arial" w:hAnsi="Arial" w:cs="Arial"/>
-          <w:sz w:val="24"/>
-          <w:szCs w:val="24"/>
-        </w:rPr>
-        <w:t xml:space="preserve">. Наименование в этой таблице это наименование из таблицы </w:t>
-      </w:r>
-      <w:r>
-        <w:rPr>
-          <w:rFonts w:ascii="Arial" w:hAnsi="Arial" w:cs="Arial"/>
-          <w:b/>
-          <w:sz w:val="24"/>
-          <w:szCs w:val="24"/>
-          <w:lang w:val="en-US"/>
-        </w:rPr>
-        <w:t>PRICESRECORDS</w:t>
+        <w:t>Примечание</w:t>
+      </w:r>
+      <w:proofErr w:type="gramStart"/>
+      <w:r>
+        <w:rPr>
+          <w:rFonts w:ascii="Arial" w:hAnsi="Arial" w:cs="Arial"/>
+          <w:i/>
+          <w:sz w:val="24"/>
+          <w:szCs w:val="24"/>
+        </w:rPr>
+        <w:t xml:space="preserve">: </w:t>
+      </w:r>
+      <w:r>
+        <w:rPr>
+          <w:rFonts w:ascii="Arial" w:hAnsi="Arial" w:cs="Arial"/>
+          <w:i/>
+          <w:sz w:val="24"/>
+          <w:szCs w:val="24"/>
+        </w:rPr>
+        <w:t>Если</w:t>
+      </w:r>
+      <w:proofErr w:type="gramEnd"/>
+      <w:r>
+        <w:rPr>
+          <w:rFonts w:ascii="Arial" w:hAnsi="Arial" w:cs="Arial"/>
+          <w:i/>
+          <w:sz w:val="24"/>
+          <w:szCs w:val="24"/>
+        </w:rPr>
+        <w:t xml:space="preserve"> минимальная цена принадлежит нескольким прайс-листам, то в поля Прайс-Лист и Поставщик выводим информацию о любом из этих прайс-листов, а перечень других прайс-листов выводится в поле Примечание.</w:t>
+      </w:r>
+    </w:p>
+    <w:p>
+      <w:pPr>
+        <w:rPr>
+          <w:rFonts w:ascii="Arial" w:hAnsi="Arial" w:cs="Arial"/>
+          <w:sz w:val="24"/>
+          <w:szCs w:val="24"/>
+        </w:rPr>
+      </w:pPr>
+      <w:r>
+        <w:rPr>
+          <w:rFonts w:ascii="Arial" w:hAnsi="Arial" w:cs="Arial"/>
+          <w:sz w:val="24"/>
+          <w:szCs w:val="24"/>
+        </w:rPr>
+        <w:t>П. 5 При выделении товарной</w:t>
       </w:r>
       <w:bookmarkStart w:id="0" w:name="_GoBack"/>
       <w:bookmarkEnd w:id="0"/>
       <w:r>
         <w:rPr>
           <w:rFonts w:ascii="Arial" w:hAnsi="Arial" w:cs="Arial"/>
+          <w:sz w:val="24"/>
+          <w:szCs w:val="24"/>
+        </w:rPr>
+        <w:t xml:space="preserve"> позиции в Таблице 1 заполняется Таблица 2.</w:t>
+      </w:r>
+    </w:p>
+    <w:p>
+      <w:pPr>
+        <w:rPr>
+          <w:rFonts w:ascii="Arial" w:hAnsi="Arial" w:cs="Arial"/>
+          <w:b/>
+          <w:sz w:val="24"/>
+          <w:szCs w:val="24"/>
+        </w:rPr>
+      </w:pPr>
+      <w:r>
+        <w:rPr>
+          <w:rFonts w:ascii="Arial" w:hAnsi="Arial" w:cs="Arial"/>
+          <w:sz w:val="24"/>
+          <w:szCs w:val="24"/>
+        </w:rPr>
+        <w:t>В таблицу 2 выводятся все записи прайс-листов, связанные с выделенным товаром. Сортировка по возрастанию цены. Первой строкой всегда выводится запись из базового прайс-листа</w:t>
+      </w:r>
+      <w:r>
+        <w:rPr>
+          <w:rFonts w:ascii="Arial" w:hAnsi="Arial" w:cs="Arial"/>
+          <w:sz w:val="24"/>
+          <w:szCs w:val="24"/>
+        </w:rPr>
+        <w:t xml:space="preserve"> (</w:t>
+      </w:r>
+      <w:r>
+        <w:rPr>
+          <w:rFonts w:ascii="Arial" w:hAnsi="Arial" w:cs="Arial"/>
+          <w:sz w:val="24"/>
+          <w:szCs w:val="24"/>
+        </w:rPr>
+        <w:t>выделить цветом</w:t>
+      </w:r>
+      <w:r>
+        <w:rPr>
+          <w:rFonts w:ascii="Arial" w:hAnsi="Arial" w:cs="Arial"/>
+          <w:sz w:val="24"/>
+          <w:szCs w:val="24"/>
+        </w:rPr>
+        <w:t>)</w:t>
+      </w:r>
+      <w:r>
+        <w:rPr>
+          <w:rFonts w:ascii="Arial" w:hAnsi="Arial" w:cs="Arial"/>
+          <w:sz w:val="24"/>
+          <w:szCs w:val="24"/>
+        </w:rPr>
+        <w:t xml:space="preserve">. Наименование </w:t>
+      </w:r>
+      <w:proofErr w:type="gramStart"/>
+      <w:r>
+        <w:rPr>
+          <w:rFonts w:ascii="Arial" w:hAnsi="Arial" w:cs="Arial"/>
+          <w:sz w:val="24"/>
+          <w:szCs w:val="24"/>
+        </w:rPr>
+        <w:t xml:space="preserve">в этой таблице это </w:t>
+      </w:r>
+      <w:r>
+        <w:rPr>
+          <w:rFonts w:ascii="Arial" w:hAnsi="Arial" w:cs="Arial"/>
+          <w:sz w:val="24"/>
+          <w:szCs w:val="24"/>
+        </w:rPr>
+        <w:lastRenderedPageBreak/>
+        <w:t>наименование</w:t>
+      </w:r>
+      <w:proofErr w:type="gramEnd"/>
+      <w:r>
+        <w:rPr>
+          <w:rFonts w:ascii="Arial" w:hAnsi="Arial" w:cs="Arial"/>
+          <w:sz w:val="24"/>
+          <w:szCs w:val="24"/>
+        </w:rPr>
+        <w:t xml:space="preserve"> из таблицы </w:t>
+      </w:r>
+      <w:r>
+        <w:rPr>
+          <w:rFonts w:ascii="Arial" w:hAnsi="Arial" w:cs="Arial"/>
+          <w:b/>
+          <w:sz w:val="24"/>
+          <w:szCs w:val="24"/>
+          <w:lang w:val="en-US"/>
+        </w:rPr>
+        <w:t>PRICESRECORDS</w:t>
+      </w:r>
+      <w:r>
+        <w:rPr>
+          <w:rFonts w:ascii="Arial" w:hAnsi="Arial" w:cs="Arial"/>
           <w:b/>
           <w:sz w:val="24"/>
           <w:szCs w:val="24"/>
@@ -3474,7 +3631,6 @@
           <w:sz w:val="24"/>
           <w:szCs w:val="24"/>
         </w:rPr>
-        <w:lastRenderedPageBreak/>
         <w:t xml:space="preserve">Все компоненты формы должны быть масштабируемыми. Минимальные размеры формы 600 х 400. Размер </w:t>
       </w:r>
       <w:r>
@@ -3505,7 +3661,7 @@
 </file>
 
 <file path=word/endnotes.xml><?xml version="1.0" encoding="utf-8"?>
-<w:endnotes xmlns:wpc="http://schemas.microsoft.com/office/word/2010/wordprocessingCanvas" xmlns:mc="http://schemas.openxmlformats.org/markup-compatibility/2006" xmlns:o="urn:schemas-microsoft-com:office:office" xmlns:r="http://schemas.openxmlformats.org/officeDocument/2006/relationships" xmlns:m="http://schemas.openxmlformats.org/officeDocument/2006/math" xmlns:v="urn:schemas-microsoft-com:vml" xmlns:wp14="http://schemas.microsoft.com/office/word/2010/wordprocessingDrawing" xmlns:wp="http://schemas.openxmlformats.org/drawingml/2006/wordprocessingDrawing" xmlns:w10="urn:schemas-microsoft-com:office:word" xmlns:w="http://schemas.openxmlformats.org/wordprocessingml/2006/main" xmlns:w14="http://schemas.microsoft.com/office/word/2010/wordml" xmlns:w15="http://schemas.microsoft.com/office/word/2012/wordml" xmlns:wpg="http://schemas.microsoft.com/office/word/2010/wordprocessingGroup" xmlns:wpi="http://schemas.microsoft.com/office/word/2010/wordprocessingInk" xmlns:wne="http://schemas.microsoft.com/office/word/2006/wordml" xmlns:wps="http://schemas.microsoft.com/office/word/2010/wordprocessingShape" mc:Ignorable="w14 w15 wp14">
+<w:endnotes xmlns:wpc="http://schemas.microsoft.com/office/word/2010/wordprocessingCanvas" xmlns:cx="http://schemas.microsoft.com/office/drawing/2014/chartex" xmlns:cx1="http://schemas.microsoft.com/office/drawing/2015/9/8/chartex" xmlns:cx2="http://schemas.microsoft.com/office/drawing/2015/10/21/chartex" xmlns:cx3="http://schemas.microsoft.com/office/drawing/2016/5/9/chartex" xmlns:cx4="http://schemas.microsoft.com/office/drawing/2016/5/10/chartex" xmlns:cx5="http://schemas.microsoft.com/office/drawing/2016/5/11/chartex" xmlns:cx6="http://schemas.microsoft.com/office/drawing/2016/5/12/chartex" xmlns:cx7="http://schemas.microsoft.com/office/drawing/2016/5/13/chartex" xmlns:cx8="http://schemas.microsoft.com/office/drawing/2016/5/14/chartex" xmlns:mc="http://schemas.openxmlformats.org/markup-compatibility/2006" xmlns:aink="http://schemas.microsoft.com/office/drawing/2016/ink" xmlns:am3d="http://schemas.microsoft.com/office/drawing/2017/model3d" xmlns:o="urn:schemas-microsoft-com:office:office" xmlns:r="http://schemas.openxmlformats.org/officeDocument/2006/relationships" xmlns:m="http://schemas.openxmlformats.org/officeDocument/2006/math" xmlns:v="urn:schemas-microsoft-com:vml" xmlns:wp14="http://schemas.microsoft.com/office/word/2010/wordprocessingDrawing" xmlns:wp="http://schemas.openxmlformats.org/drawingml/2006/wordprocessingDrawing" xmlns:w10="urn:schemas-microsoft-com:office:word" xmlns:w="http://schemas.openxmlformats.org/wordprocessingml/2006/main" xmlns:w14="http://schemas.microsoft.com/office/word/2010/wordml" xmlns:w15="http://schemas.microsoft.com/office/word/2012/wordml" xmlns:w16cid="http://schemas.microsoft.com/office/word/2016/wordml/cid" xmlns:w16se="http://schemas.microsoft.com/office/word/2015/wordml/symex" xmlns:wpg="http://schemas.microsoft.com/office/word/2010/wordprocessingGroup" xmlns:wpi="http://schemas.microsoft.com/office/word/2010/wordprocessingInk" xmlns:wne="http://schemas.microsoft.com/office/word/2006/wordml" xmlns:wps="http://schemas.microsoft.com/office/word/2010/wordprocessingShape" mc:Ignorable="w14 w15 w16se w16cid wp14">
   <w:endnote w:type="separator" w:id="-1">
     <w:p>
       <w:pPr>
@@ -3530,7 +3686,7 @@
 </file>
 
 <file path=word/footnotes.xml><?xml version="1.0" encoding="utf-8"?>
-<w:footnotes xmlns:wpc="http://schemas.microsoft.com/office/word/2010/wordprocessingCanvas" xmlns:mc="http://schemas.openxmlformats.org/markup-compatibility/2006" xmlns:o="urn:schemas-microsoft-com:office:office" xmlns:r="http://schemas.openxmlformats.org/officeDocument/2006/relationships" xmlns:m="http://schemas.openxmlformats.org/officeDocument/2006/math" xmlns:v="urn:schemas-microsoft-com:vml" xmlns:wp14="http://schemas.microsoft.com/office/word/2010/wordprocessingDrawing" xmlns:wp="http://schemas.openxmlformats.org/drawingml/2006/wordprocessingDrawing" xmlns:w10="urn:schemas-microsoft-com:office:word" xmlns:w="http://schemas.openxmlformats.org/wordprocessingml/2006/main" xmlns:w14="http://schemas.microsoft.com/office/word/2010/wordml" xmlns:w15="http://schemas.microsoft.com/office/word/2012/wordml" xmlns:wpg="http://schemas.microsoft.com/office/word/2010/wordprocessingGroup" xmlns:wpi="http://schemas.microsoft.com/office/word/2010/wordprocessingInk" xmlns:wne="http://schemas.microsoft.com/office/word/2006/wordml" xmlns:wps="http://schemas.microsoft.com/office/word/2010/wordprocessingShape" mc:Ignorable="w14 w15 wp14">
+<w:footnotes xmlns:wpc="http://schemas.microsoft.com/office/word/2010/wordprocessingCanvas" xmlns:cx="http://schemas.microsoft.com/office/drawing/2014/chartex" xmlns:cx1="http://schemas.microsoft.com/office/drawing/2015/9/8/chartex" xmlns:cx2="http://schemas.microsoft.com/office/drawing/2015/10/21/chartex" xmlns:cx3="http://schemas.microsoft.com/office/drawing/2016/5/9/chartex" xmlns:cx4="http://schemas.microsoft.com/office/drawing/2016/5/10/chartex" xmlns:cx5="http://schemas.microsoft.com/office/drawing/2016/5/11/chartex" xmlns:cx6="http://schemas.microsoft.com/office/drawing/2016/5/12/chartex" xmlns:cx7="http://schemas.microsoft.com/office/drawing/2016/5/13/chartex" xmlns:cx8="http://schemas.microsoft.com/office/drawing/2016/5/14/chartex" xmlns:mc="http://schemas.openxmlformats.org/markup-compatibility/2006" xmlns:aink="http://schemas.microsoft.com/office/drawing/2016/ink" xmlns:am3d="http://schemas.microsoft.com/office/drawing/2017/model3d" xmlns:o="urn:schemas-microsoft-com:office:office" xmlns:r="http://schemas.openxmlformats.org/officeDocument/2006/relationships" xmlns:m="http://schemas.openxmlformats.org/officeDocument/2006/math" xmlns:v="urn:schemas-microsoft-com:vml" xmlns:wp14="http://schemas.microsoft.com/office/word/2010/wordprocessingDrawing" xmlns:wp="http://schemas.openxmlformats.org/drawingml/2006/wordprocessingDrawing" xmlns:w10="urn:schemas-microsoft-com:office:word" xmlns:w="http://schemas.openxmlformats.org/wordprocessingml/2006/main" xmlns:w14="http://schemas.microsoft.com/office/word/2010/wordml" xmlns:w15="http://schemas.microsoft.com/office/word/2012/wordml" xmlns:w16cid="http://schemas.microsoft.com/office/word/2016/wordml/cid" xmlns:w16se="http://schemas.microsoft.com/office/word/2015/wordml/symex" xmlns:wpg="http://schemas.microsoft.com/office/word/2010/wordprocessingGroup" xmlns:wpi="http://schemas.microsoft.com/office/word/2010/wordprocessingInk" xmlns:wne="http://schemas.microsoft.com/office/word/2006/wordml" xmlns:wps="http://schemas.microsoft.com/office/word/2010/wordprocessingShape" mc:Ignorable="w14 w15 w16se w16cid wp14">
   <w:footnote w:type="separator" w:id="-1">
     <w:p>
       <w:pPr>
@@ -3555,7 +3711,7 @@
 </file>
 
 <file path=word/styles.xml><?xml version="1.0" encoding="utf-8"?>
-<w:styles xmlns:mc="http://schemas.openxmlformats.org/markup-compatibility/2006" xmlns:r="http://schemas.openxmlformats.org/officeDocument/2006/relationships" xmlns:w="http://schemas.openxmlformats.org/wordprocessingml/2006/main" xmlns:w14="http://schemas.microsoft.com/office/word/2010/wordml" xmlns:w15="http://schemas.microsoft.com/office/word/2012/wordml" mc:Ignorable="w14 w15">
+<w:styles xmlns:mc="http://schemas.openxmlformats.org/markup-compatibility/2006" xmlns:r="http://schemas.openxmlformats.org/officeDocument/2006/relationships" xmlns:w="http://schemas.openxmlformats.org/wordprocessingml/2006/main" xmlns:w14="http://schemas.microsoft.com/office/word/2010/wordml" xmlns:w15="http://schemas.microsoft.com/office/word/2012/wordml" xmlns:w16cid="http://schemas.microsoft.com/office/word/2016/wordml/cid" xmlns:w16se="http://schemas.microsoft.com/office/word/2015/wordml/symex" mc:Ignorable="w14 w15 w16se w16cid">
   <w:docDefaults>
     <w:rPrDefault>
       <w:rPr>
@@ -3571,7 +3727,7 @@
       </w:pPr>
     </w:pPrDefault>
   </w:docDefaults>
-  <w:latentStyles w:defLockedState="0" w:defUIPriority="99" w:defSemiHidden="0" w:defUnhideWhenUsed="0" w:defQFormat="0" w:count="371">
+  <w:latentStyles w:defLockedState="0" w:defUIPriority="99" w:defSemiHidden="0" w:defUnhideWhenUsed="0" w:defQFormat="0" w:count="377">
     <w:lsdException w:name="Normal" w:uiPriority="0" w:qFormat="1"/>
     <w:lsdException w:name="heading 1" w:uiPriority="9" w:qFormat="1"/>
     <w:lsdException w:name="heading 2" w:semiHidden="1" w:uiPriority="9" w:unhideWhenUsed="1" w:qFormat="1"/>
@@ -3719,11 +3875,8 @@
     <w:lsdException w:name="Table 3D effects 3" w:semiHidden="1" w:unhideWhenUsed="1"/>
     <w:lsdException w:name="Table Contemporary" w:semiHidden="1" w:unhideWhenUsed="1"/>
     <w:lsdException w:name="Table Elegant" w:semiHidden="1" w:unhideWhenUsed="1"/>
-    <w:lsdException w:name="Table Professional" w:semiHidden="1" w:unhideWhenUsed="1"/>
     <w:lsdException w:name="Table Subtle 1" w:semiHidden="1" w:unhideWhenUsed="1"/>
     <w:lsdException w:name="Table Subtle 2" w:semiHidden="1" w:unhideWhenUsed="1"/>
-    <w:lsdException w:name="Table Web 1" w:semiHidden="1" w:unhideWhenUsed="1"/>
-    <w:lsdException w:name="Table Web 2" w:semiHidden="1" w:unhideWhenUsed="1"/>
     <w:lsdException w:name="Table Web 3" w:semiHidden="1" w:unhideWhenUsed="1"/>
     <w:lsdException w:name="Balloon Text" w:semiHidden="1" w:unhideWhenUsed="1"/>
     <w:lsdException w:name="Table Grid" w:uiPriority="39"/>
@@ -3943,18 +4096,24 @@
     <w:lsdException w:name="List Table 5 Dark Accent 6" w:uiPriority="50"/>
     <w:lsdException w:name="List Table 6 Colorful Accent 6" w:uiPriority="51"/>
     <w:lsdException w:name="List Table 7 Colorful Accent 6" w:uiPriority="52"/>
+    <w:lsdException w:name="Mention" w:semiHidden="1" w:unhideWhenUsed="1"/>
+    <w:lsdException w:name="Smart Hyperlink" w:semiHidden="1" w:unhideWhenUsed="1"/>
+    <w:lsdException w:name="Hashtag" w:semiHidden="1" w:unhideWhenUsed="1"/>
+    <w:lsdException w:name="Unresolved Mention" w:semiHidden="1" w:unhideWhenUsed="1"/>
+    <w:lsdException w:name="Smart Link" w:semiHidden="1" w:unhideWhenUsed="1"/>
+    <w:lsdException w:name="Smart Link Error" w:semiHidden="1" w:unhideWhenUsed="1"/>
   </w:latentStyles>
-  <w:style w:type="paragraph" w:default="1" w:styleId="a">
+  <w:style w:type="paragraph" w:default="1" w:styleId="Normal">
     <w:name w:val="Normal"/>
     <w:qFormat/>
   </w:style>
-  <w:style w:type="character" w:default="1" w:styleId="a0">
+  <w:style w:type="character" w:default="1" w:styleId="DefaultParagraphFont">
     <w:name w:val="Default Paragraph Font"/>
     <w:uiPriority w:val="1"/>
     <w:semiHidden/>
     <w:unhideWhenUsed/>
   </w:style>
-  <w:style w:type="table" w:default="1" w:styleId="a1">
+  <w:style w:type="table" w:default="1" w:styleId="TableNormal">
     <w:name w:val="Normal Table"/>
     <w:uiPriority w:val="99"/>
     <w:semiHidden/>
@@ -3969,15 +4128,15 @@
       </w:tblCellMar>
     </w:tblPr>
   </w:style>
-  <w:style w:type="numbering" w:default="1" w:styleId="a2">
+  <w:style w:type="numbering" w:default="1" w:styleId="NoList">
     <w:name w:val="No List"/>
     <w:uiPriority w:val="99"/>
     <w:semiHidden/>
     <w:unhideWhenUsed/>
   </w:style>
-  <w:style w:type="paragraph" w:styleId="a3">
+  <w:style w:type="paragraph" w:styleId="ListParagraph">
     <w:name w:val="List Paragraph"/>
-    <w:basedOn w:val="a"/>
+    <w:basedOn w:val="Normal"/>
     <w:uiPriority w:val="34"/>
     <w:qFormat/>
     <w:rsid w:val="006A377F"/>
@@ -3986,10 +4145,10 @@
       <w:contextualSpacing/>
     </w:pPr>
   </w:style>
-  <w:style w:type="paragraph" w:styleId="a4">
+  <w:style w:type="paragraph" w:styleId="Header">
     <w:name w:val="header"/>
-    <w:basedOn w:val="a"/>
-    <w:link w:val="a5"/>
+    <w:basedOn w:val="Normal"/>
+    <w:link w:val="HeaderChar"/>
     <w:uiPriority w:val="99"/>
     <w:unhideWhenUsed/>
     <w:rsid w:val="00E23C95"/>
@@ -4001,17 +4160,17 @@
       <w:spacing w:after="0" w:line="240" w:lineRule="auto"/>
     </w:pPr>
   </w:style>
-  <w:style w:type="character" w:customStyle="1" w:styleId="a5">
-    <w:name w:val="Верхний колонтитул Знак"/>
-    <w:basedOn w:val="a0"/>
-    <w:link w:val="a4"/>
+  <w:style w:type="character" w:customStyle="1" w:styleId="HeaderChar">
+    <w:name w:val="Header Char"/>
+    <w:basedOn w:val="DefaultParagraphFont"/>
+    <w:link w:val="Header"/>
     <w:uiPriority w:val="99"/>
     <w:rsid w:val="00E23C95"/>
   </w:style>
-  <w:style w:type="paragraph" w:styleId="a6">
+  <w:style w:type="paragraph" w:styleId="Footer">
     <w:name w:val="footer"/>
-    <w:basedOn w:val="a"/>
-    <w:link w:val="a7"/>
+    <w:basedOn w:val="Normal"/>
+    <w:link w:val="FooterChar"/>
     <w:uiPriority w:val="99"/>
     <w:unhideWhenUsed/>
     <w:rsid w:val="00E23C95"/>
@@ -4023,10 +4182,10 @@
       <w:spacing w:after="0" w:line="240" w:lineRule="auto"/>
     </w:pPr>
   </w:style>
-  <w:style w:type="character" w:customStyle="1" w:styleId="a7">
-    <w:name w:val="Нижний колонтитул Знак"/>
-    <w:basedOn w:val="a0"/>
-    <w:link w:val="a6"/>
+  <w:style w:type="character" w:customStyle="1" w:styleId="FooterChar">
+    <w:name w:val="Footer Char"/>
+    <w:basedOn w:val="DefaultParagraphFont"/>
+    <w:link w:val="Footer"/>
     <w:uiPriority w:val="99"/>
     <w:rsid w:val="00E23C95"/>
   </w:style>

</xml_diff>